<commit_message>
Powerpoints for the class
</commit_message>
<xml_diff>
--- a/Chapter_1.Class/第一章.docx
+++ b/Chapter_1.Class/第一章.docx
@@ -42,7 +42,127 @@
           <w:sz w:val="21"/>
           <w:szCs w:val="21"/>
         </w:rPr>
-        <w:t>一、创建矩形Rectangle类，有保护的int类型的成员变量r_long长和r_width宽；无参数的构造函数和有参数（参数没有默认值）的构造函数；其他成员函数comp_area()计算并返回矩形的面积，成员函数comp_perimeter()计算并返回矩形的周长，成员函数get_long()返回矩形的长；成员函数get_width()返回矩形的宽。 </w:t>
+        <w:t>一、创建矩形Rectangle类，有保护的int类型的成员变量</w:t>
+      </w:r>
+      <w:proofErr w:type="spellStart"/>
+      <w:r>
+        <w:rPr>
+          <w:rFonts w:cs="Arial"/>
+          <w:color w:val="000000"/>
+          <w:sz w:val="21"/>
+          <w:szCs w:val="21"/>
+        </w:rPr>
+        <w:t>r_long</w:t>
+      </w:r>
+      <w:proofErr w:type="spellEnd"/>
+      <w:r>
+        <w:rPr>
+          <w:rFonts w:cs="Arial"/>
+          <w:color w:val="000000"/>
+          <w:sz w:val="21"/>
+          <w:szCs w:val="21"/>
+        </w:rPr>
+        <w:t>长和</w:t>
+      </w:r>
+      <w:proofErr w:type="spellStart"/>
+      <w:r>
+        <w:rPr>
+          <w:rFonts w:cs="Arial"/>
+          <w:color w:val="000000"/>
+          <w:sz w:val="21"/>
+          <w:szCs w:val="21"/>
+        </w:rPr>
+        <w:t>r_width</w:t>
+      </w:r>
+      <w:proofErr w:type="spellEnd"/>
+      <w:r>
+        <w:rPr>
+          <w:rFonts w:cs="Arial"/>
+          <w:color w:val="000000"/>
+          <w:sz w:val="21"/>
+          <w:szCs w:val="21"/>
+        </w:rPr>
+        <w:t>宽；无参数的构造函数和有参数（参数没有默认值）的构造函数；其他成员函数</w:t>
+      </w:r>
+      <w:proofErr w:type="spellStart"/>
+      <w:r>
+        <w:rPr>
+          <w:rFonts w:cs="Arial"/>
+          <w:color w:val="000000"/>
+          <w:sz w:val="21"/>
+          <w:szCs w:val="21"/>
+        </w:rPr>
+        <w:t>comp_area</w:t>
+      </w:r>
+      <w:proofErr w:type="spellEnd"/>
+      <w:r>
+        <w:rPr>
+          <w:rFonts w:cs="Arial"/>
+          <w:color w:val="000000"/>
+          <w:sz w:val="21"/>
+          <w:szCs w:val="21"/>
+        </w:rPr>
+        <w:t>()计算并返回矩形的面积，成员函数</w:t>
+      </w:r>
+      <w:proofErr w:type="spellStart"/>
+      <w:r>
+        <w:rPr>
+          <w:rFonts w:cs="Arial"/>
+          <w:color w:val="000000"/>
+          <w:sz w:val="21"/>
+          <w:szCs w:val="21"/>
+        </w:rPr>
+        <w:t>comp_perimeter</w:t>
+      </w:r>
+      <w:proofErr w:type="spellEnd"/>
+      <w:r>
+        <w:rPr>
+          <w:rFonts w:cs="Arial"/>
+          <w:color w:val="000000"/>
+          <w:sz w:val="21"/>
+          <w:szCs w:val="21"/>
+        </w:rPr>
+        <w:t>()计算并返回矩形的周长，成员函数</w:t>
+      </w:r>
+      <w:proofErr w:type="spellStart"/>
+      <w:r>
+        <w:rPr>
+          <w:rFonts w:cs="Arial"/>
+          <w:color w:val="000000"/>
+          <w:sz w:val="21"/>
+          <w:szCs w:val="21"/>
+        </w:rPr>
+        <w:t>get_long</w:t>
+      </w:r>
+      <w:proofErr w:type="spellEnd"/>
+      <w:r>
+        <w:rPr>
+          <w:rFonts w:cs="Arial"/>
+          <w:color w:val="000000"/>
+          <w:sz w:val="21"/>
+          <w:szCs w:val="21"/>
+        </w:rPr>
+        <w:t>()返回矩形的长；成员函数</w:t>
+      </w:r>
+      <w:proofErr w:type="spellStart"/>
+      <w:r>
+        <w:rPr>
+          <w:rFonts w:cs="Arial"/>
+          <w:color w:val="000000"/>
+          <w:sz w:val="21"/>
+          <w:szCs w:val="21"/>
+        </w:rPr>
+        <w:t>get_width</w:t>
+      </w:r>
+      <w:proofErr w:type="spellEnd"/>
+      <w:r>
+        <w:rPr>
+          <w:rFonts w:cs="Arial"/>
+          <w:color w:val="000000"/>
+          <w:sz w:val="21"/>
+          <w:szCs w:val="21"/>
+        </w:rPr>
+        <w:t>()返回矩形的宽。 </w:t>
       </w:r>
     </w:p>
     <w:p>
@@ -84,7 +204,27 @@
           <w:sz w:val="21"/>
           <w:szCs w:val="21"/>
         </w:rPr>
-        <w:t>1.无参构造矩形对象A</w:t>
+        <w:t>1.</w:t>
+      </w:r>
+      <w:proofErr w:type="gramStart"/>
+      <w:r>
+        <w:rPr>
+          <w:rFonts w:cs="Arial"/>
+          <w:color w:val="000000"/>
+          <w:sz w:val="21"/>
+          <w:szCs w:val="21"/>
+        </w:rPr>
+        <w:t>无参构造</w:t>
+      </w:r>
+      <w:proofErr w:type="gramEnd"/>
+      <w:r>
+        <w:rPr>
+          <w:rFonts w:cs="Arial"/>
+          <w:color w:val="000000"/>
+          <w:sz w:val="21"/>
+          <w:szCs w:val="21"/>
+        </w:rPr>
+        <w:t>矩形对象A</w:t>
       </w:r>
     </w:p>
     <w:p>
@@ -298,41 +438,88 @@
         <w:rPr>
           <w:rFonts w:ascii="宋体" w:eastAsia="宋体" w:hAnsi="宋体" w:hint="eastAsia"/>
         </w:rPr>
-        <w:t>图为对于矩形类的定义，由于成员变量长和宽受保护，故用private定义两个成员变量。除此之外</w:t>
-      </w:r>
+        <w:t>图为对于矩形类的定义，由于成员变量长</w:t>
+      </w:r>
+      <w:proofErr w:type="gramStart"/>
       <w:r>
         <w:rPr>
           <w:rFonts w:ascii="宋体" w:eastAsia="宋体" w:hAnsi="宋体" w:hint="eastAsia"/>
         </w:rPr>
+        <w:t>和宽受保护</w:t>
+      </w:r>
+      <w:proofErr w:type="gramEnd"/>
+      <w:r>
+        <w:rPr>
+          <w:rFonts w:ascii="宋体" w:eastAsia="宋体" w:hAnsi="宋体" w:hint="eastAsia"/>
+        </w:rPr>
+        <w:t>，故</w:t>
+      </w:r>
+      <w:r>
+        <w:rPr>
+          <w:rFonts w:ascii="宋体" w:eastAsia="宋体" w:hAnsi="宋体" w:hint="eastAsia"/>
+          <w:color w:val="FF0000"/>
+        </w:rPr>
+        <w:t>用private定义两个成员变量</w:t>
+      </w:r>
+      <w:r>
+        <w:rPr>
+          <w:rFonts w:ascii="宋体" w:eastAsia="宋体" w:hAnsi="宋体" w:hint="eastAsia"/>
+        </w:rPr>
+        <w:t>。除此之外</w:t>
+      </w:r>
+      <w:r>
+        <w:rPr>
+          <w:rFonts w:ascii="宋体" w:eastAsia="宋体" w:hAnsi="宋体" w:hint="eastAsia"/>
+        </w:rPr>
         <w:t>其余变量及函数均为公有。在公有函数中可以</w:t>
       </w:r>
+      <w:proofErr w:type="gramStart"/>
       <w:r>
         <w:rPr>
           <w:rFonts w:ascii="宋体" w:eastAsia="宋体" w:hAnsi="宋体" w:hint="eastAsia"/>
         </w:rPr>
-        <w:t>看到无参构造函数Rectangle(</w:t>
+        <w:t>看到</w:t>
+      </w:r>
+      <w:r>
+        <w:rPr>
+          <w:rFonts w:ascii="宋体" w:eastAsia="宋体" w:hAnsi="宋体" w:hint="eastAsia"/>
+          <w:color w:val="FF0000"/>
+        </w:rPr>
+        <w:t>无参构造</w:t>
+      </w:r>
+      <w:proofErr w:type="gramEnd"/>
+      <w:r>
+        <w:rPr>
+          <w:rFonts w:ascii="宋体" w:eastAsia="宋体" w:hAnsi="宋体" w:hint="eastAsia"/>
+          <w:color w:val="FF0000"/>
+        </w:rPr>
+        <w:t>函数Rectangle(</w:t>
       </w:r>
       <w:r>
         <w:rPr>
           <w:rFonts w:ascii="宋体" w:eastAsia="宋体" w:hAnsi="宋体"/>
+          <w:color w:val="FF0000"/>
         </w:rPr>
         <w:t xml:space="preserve">), </w:t>
       </w:r>
       <w:r>
         <w:rPr>
           <w:rFonts w:ascii="宋体" w:eastAsia="宋体" w:hAnsi="宋体" w:hint="eastAsia"/>
+          <w:color w:val="FF0000"/>
         </w:rPr>
         <w:t>以及输出长宽进行构造的有参构造函数</w:t>
       </w:r>
       <w:r>
         <w:rPr>
           <w:rFonts w:ascii="宋体" w:eastAsia="宋体" w:hAnsi="宋体" w:hint="eastAsia"/>
+          <w:color w:val="FF0000"/>
         </w:rPr>
         <w:t>R</w:t>
       </w:r>
       <w:r>
         <w:rPr>
           <w:rFonts w:ascii="宋体" w:eastAsia="宋体" w:hAnsi="宋体"/>
+          <w:color w:val="FF0000"/>
         </w:rPr>
         <w:t>ectangle(int a, int b)</w:t>
       </w:r>
@@ -340,49 +527,120 @@
         <w:rPr>
           <w:rFonts w:ascii="宋体" w:eastAsia="宋体" w:hAnsi="宋体" w:hint="eastAsia"/>
         </w:rPr>
-        <w:t>。另外还可以看到获取面积的函数</w:t>
-      </w:r>
+        <w:t>。另外还可以看到</w:t>
+      </w:r>
+      <w:r>
+        <w:rPr>
+          <w:rFonts w:ascii="宋体" w:eastAsia="宋体" w:hAnsi="宋体" w:hint="eastAsia"/>
+          <w:color w:val="FF0000"/>
+        </w:rPr>
+        <w:t>获取面积的函数</w:t>
+      </w:r>
+      <w:proofErr w:type="spellStart"/>
       <w:r>
         <w:rPr>
           <w:rFonts w:ascii="宋体" w:eastAsia="宋体" w:hAnsi="宋体"/>
-        </w:rPr>
-        <w:t>comp_area()</w:t>
+          <w:color w:val="FF0000"/>
+        </w:rPr>
+        <w:t>comp_area</w:t>
+      </w:r>
+      <w:proofErr w:type="spellEnd"/>
+      <w:r>
+        <w:rPr>
+          <w:rFonts w:ascii="宋体" w:eastAsia="宋体" w:hAnsi="宋体"/>
+          <w:color w:val="FF0000"/>
+        </w:rPr>
+        <w:t>()</w:t>
       </w:r>
       <w:r>
         <w:rPr>
           <w:rFonts w:ascii="宋体" w:eastAsia="宋体" w:hAnsi="宋体" w:hint="eastAsia"/>
-        </w:rPr>
-        <w:t>，获取周长的函数c</w:t>
+          <w:color w:val="FF0000"/>
+        </w:rPr>
+        <w:t>，获取周长的函数</w:t>
+      </w:r>
+      <w:proofErr w:type="spellStart"/>
+      <w:r>
+        <w:rPr>
+          <w:rFonts w:ascii="宋体" w:eastAsia="宋体" w:hAnsi="宋体" w:hint="eastAsia"/>
+          <w:color w:val="FF0000"/>
+        </w:rPr>
+        <w:t>c</w:t>
       </w:r>
       <w:r>
         <w:rPr>
           <w:rFonts w:ascii="宋体" w:eastAsia="宋体" w:hAnsi="宋体"/>
-        </w:rPr>
-        <w:t>omp_perimeters()</w:t>
+          <w:color w:val="FF0000"/>
+        </w:rPr>
+        <w:t>omp_perimeters</w:t>
+      </w:r>
+      <w:proofErr w:type="spellEnd"/>
+      <w:r>
+        <w:rPr>
+          <w:rFonts w:ascii="宋体" w:eastAsia="宋体" w:hAnsi="宋体"/>
+          <w:color w:val="FF0000"/>
+        </w:rPr>
+        <w:t>()</w:t>
       </w:r>
       <w:r>
         <w:rPr>
           <w:rFonts w:ascii="宋体" w:eastAsia="宋体" w:hAnsi="宋体" w:hint="eastAsia"/>
-        </w:rPr>
-        <w:t>，获取长的函数g</w:t>
+          <w:color w:val="FF0000"/>
+        </w:rPr>
+        <w:t>，获取长的函数</w:t>
+      </w:r>
+      <w:proofErr w:type="spellStart"/>
+      <w:r>
+        <w:rPr>
+          <w:rFonts w:ascii="宋体" w:eastAsia="宋体" w:hAnsi="宋体" w:hint="eastAsia"/>
+          <w:color w:val="FF0000"/>
+        </w:rPr>
+        <w:t>g</w:t>
       </w:r>
       <w:r>
         <w:rPr>
           <w:rFonts w:ascii="宋体" w:eastAsia="宋体" w:hAnsi="宋体"/>
-        </w:rPr>
-        <w:t>et_long()</w:t>
+          <w:color w:val="FF0000"/>
+        </w:rPr>
+        <w:t>et_long</w:t>
+      </w:r>
+      <w:proofErr w:type="spellEnd"/>
+      <w:r>
+        <w:rPr>
+          <w:rFonts w:ascii="宋体" w:eastAsia="宋体" w:hAnsi="宋体"/>
+          <w:color w:val="FF0000"/>
+        </w:rPr>
+        <w:t>()</w:t>
       </w:r>
       <w:r>
         <w:rPr>
           <w:rFonts w:ascii="宋体" w:eastAsia="宋体" w:hAnsi="宋体" w:hint="eastAsia"/>
-        </w:rPr>
-        <w:t>，以及获取宽的函数g</w:t>
+          <w:color w:val="FF0000"/>
+        </w:rPr>
+        <w:t>，以及获取宽的函数</w:t>
+      </w:r>
+      <w:proofErr w:type="spellStart"/>
+      <w:r>
+        <w:rPr>
+          <w:rFonts w:ascii="宋体" w:eastAsia="宋体" w:hAnsi="宋体" w:hint="eastAsia"/>
+          <w:color w:val="FF0000"/>
+        </w:rPr>
+        <w:t>g</w:t>
       </w:r>
       <w:r>
         <w:rPr>
           <w:rFonts w:ascii="宋体" w:eastAsia="宋体" w:hAnsi="宋体"/>
-        </w:rPr>
-        <w:t>et_width()</w:t>
+          <w:color w:val="FF0000"/>
+        </w:rPr>
+        <w:t>et_width</w:t>
+      </w:r>
+      <w:proofErr w:type="spellEnd"/>
+      <w:r>
+        <w:rPr>
+          <w:rFonts w:ascii="宋体" w:eastAsia="宋体" w:hAnsi="宋体"/>
+          <w:color w:val="FF0000"/>
+        </w:rPr>
+        <w:t>()</w:t>
       </w:r>
       <w:r>
         <w:rPr>
@@ -507,15 +765,52 @@
           <w:sz w:val="21"/>
           <w:szCs w:val="21"/>
         </w:rPr>
-        <w:t>上图为main函数的代码截图。首先输出提示信息提示用户输入矩形B的长度和宽度。然后调用无参构造函数初始化矩形A</w:t>
-      </w:r>
+        <w:t>上图为main函数的代码截图。首先输出提示信息提示用户输入矩形B的长度和宽度。然后</w:t>
+      </w:r>
+      <w:proofErr w:type="gramStart"/>
       <w:r>
         <w:rPr>
           <w:rFonts w:hint="eastAsia"/>
-          <w:sz w:val="21"/>
-          <w:szCs w:val="21"/>
-        </w:rPr>
-        <w:t>，调用有参构造函数直接初始化矩形B。之后按照题目要求依次。</w:t>
+          <w:color w:val="FF0000"/>
+          <w:sz w:val="21"/>
+          <w:szCs w:val="21"/>
+        </w:rPr>
+        <w:t>调用无参构造</w:t>
+      </w:r>
+      <w:proofErr w:type="gramEnd"/>
+      <w:r>
+        <w:rPr>
+          <w:rFonts w:hint="eastAsia"/>
+          <w:color w:val="FF0000"/>
+          <w:sz w:val="21"/>
+          <w:szCs w:val="21"/>
+        </w:rPr>
+        <w:t>函数初始化矩形A</w:t>
+      </w:r>
+      <w:r>
+        <w:rPr>
+          <w:rFonts w:hint="eastAsia"/>
+          <w:sz w:val="21"/>
+          <w:szCs w:val="21"/>
+        </w:rPr>
+        <w:t>，</w:t>
+      </w:r>
+      <w:r>
+        <w:rPr>
+          <w:rFonts w:hint="eastAsia"/>
+          <w:color w:val="FF0000"/>
+          <w:sz w:val="21"/>
+          <w:szCs w:val="21"/>
+        </w:rPr>
+        <w:t>调用有参构造函数直接初始化矩形B</w:t>
+      </w:r>
+      <w:r>
+        <w:rPr>
+          <w:rFonts w:hint="eastAsia"/>
+          <w:sz w:val="21"/>
+          <w:szCs w:val="21"/>
+        </w:rPr>
+        <w:t>。之后按照题目要求依次。</w:t>
       </w:r>
       <w:r>
         <w:rPr>
@@ -658,7 +953,7 @@
         <w:spacing w:before="75" w:beforeAutospacing="0" w:after="75" w:afterAutospacing="0"/>
         <w:ind w:firstLineChars="200" w:firstLine="420"/>
         <w:rPr>
-          <w:rFonts w:cs="Arial" w:hint="eastAsia"/>
+          <w:rFonts w:cs="Arial"/>
           <w:color w:val="000000"/>
           <w:sz w:val="21"/>
           <w:szCs w:val="21"/>
@@ -719,7 +1014,27 @@
           <w:kern w:val="0"/>
           <w:szCs w:val="21"/>
         </w:rPr>
-        <w:t>二、创建球Ball类，有保护的double型成员radius，其他成员请根据主程序要求自行设计，主程序要求：</w:t>
+        <w:t>二、创建球Ball类，有保护的double</w:t>
+      </w:r>
+      <w:proofErr w:type="gramStart"/>
+      <w:r>
+        <w:rPr>
+          <w:rFonts w:ascii="宋体" w:eastAsia="宋体" w:hAnsi="宋体" w:cs="Arial"/>
+          <w:color w:val="000000"/>
+          <w:kern w:val="0"/>
+          <w:szCs w:val="21"/>
+        </w:rPr>
+        <w:t>型成员</w:t>
+      </w:r>
+      <w:proofErr w:type="gramEnd"/>
+      <w:r>
+        <w:rPr>
+          <w:rFonts w:ascii="宋体" w:eastAsia="宋体" w:hAnsi="宋体" w:cs="Arial"/>
+          <w:color w:val="000000"/>
+          <w:kern w:val="0"/>
+          <w:szCs w:val="21"/>
+        </w:rPr>
+        <w:t>radius，其他成员请根据主程序要求自行设计，主程序要求：</w:t>
       </w:r>
     </w:p>
     <w:p>
@@ -926,7 +1241,45 @@
           <w:sz w:val="21"/>
           <w:szCs w:val="21"/>
         </w:rPr>
-        <w:t>，为代码中对于类球的定义。由于球的半径radius要受到保护，因此将radius放入private域当中。其余变量或操作不必受到保护，因此其余成员函数均放入p</w:t>
+        <w:t>，为代码中</w:t>
+      </w:r>
+      <w:proofErr w:type="gramStart"/>
+      <w:r>
+        <w:rPr>
+          <w:rFonts w:cs="Arial" w:hint="eastAsia"/>
+          <w:color w:val="000000"/>
+          <w:sz w:val="21"/>
+          <w:szCs w:val="21"/>
+        </w:rPr>
+        <w:t>对于类</w:t>
+      </w:r>
+      <w:proofErr w:type="gramEnd"/>
+      <w:r>
+        <w:rPr>
+          <w:rFonts w:cs="Arial" w:hint="eastAsia"/>
+          <w:color w:val="000000"/>
+          <w:sz w:val="21"/>
+          <w:szCs w:val="21"/>
+        </w:rPr>
+        <w:t>球的定义。由于球的半径radius要受到保护，因此将</w:t>
+      </w:r>
+      <w:r>
+        <w:rPr>
+          <w:rFonts w:cs="Arial" w:hint="eastAsia"/>
+          <w:color w:val="FF0000"/>
+          <w:sz w:val="21"/>
+          <w:szCs w:val="21"/>
+        </w:rPr>
+        <w:t>radius放入private</w:t>
+      </w:r>
+      <w:r>
+        <w:rPr>
+          <w:rFonts w:cs="Arial" w:hint="eastAsia"/>
+          <w:color w:val="000000"/>
+          <w:sz w:val="21"/>
+          <w:szCs w:val="21"/>
+        </w:rPr>
+        <w:t>域当中。其余变量或操作不必受到保护，因此其余成员函数均放入p</w:t>
       </w:r>
       <w:r>
         <w:rPr>
@@ -953,56 +1306,123 @@
         <w:spacing w:before="75" w:beforeAutospacing="0" w:after="75" w:afterAutospacing="0"/>
         <w:ind w:firstLineChars="200" w:firstLine="420"/>
         <w:rPr>
-          <w:rFonts w:cs="Arial" w:hint="eastAsia"/>
-          <w:color w:val="000000"/>
-          <w:sz w:val="21"/>
-          <w:szCs w:val="21"/>
-        </w:rPr>
-      </w:pPr>
-      <w:r>
-        <w:rPr>
-          <w:rFonts w:cs="Arial" w:hint="eastAsia"/>
-          <w:color w:val="000000"/>
-          <w:sz w:val="21"/>
-          <w:szCs w:val="21"/>
-        </w:rPr>
-        <w:t>可以看到在public域当中分别有有参构造函数、拷贝构造函数。同时还有获取球的表面积的函数</w:t>
-      </w:r>
-      <w:r>
-        <w:rPr>
-          <w:rFonts w:cs="Arial"/>
-          <w:color w:val="000000"/>
-          <w:sz w:val="21"/>
-          <w:szCs w:val="21"/>
-        </w:rPr>
-        <w:t>get_Area()</w:t>
-      </w:r>
-      <w:r>
-        <w:rPr>
-          <w:rFonts w:cs="Arial" w:hint="eastAsia"/>
-          <w:color w:val="000000"/>
-          <w:sz w:val="21"/>
-          <w:szCs w:val="21"/>
-        </w:rPr>
-        <w:t>，以及获取球的体积的函数g</w:t>
-      </w:r>
-      <w:r>
-        <w:rPr>
-          <w:rFonts w:cs="Arial"/>
-          <w:color w:val="000000"/>
-          <w:sz w:val="21"/>
-          <w:szCs w:val="21"/>
-        </w:rPr>
-        <w:t>et_Volume()</w:t>
-      </w:r>
-      <w:r>
-        <w:rPr>
-          <w:rFonts w:cs="Arial" w:hint="eastAsia"/>
-          <w:color w:val="000000"/>
-          <w:sz w:val="21"/>
-          <w:szCs w:val="21"/>
-        </w:rPr>
-        <w:t>。另外由于题目中还要求将球的半径扩大两倍，因此专门设计了一个修改球半径的函数。参数为要将半径扩大或缩小的倍数，在函数体中用半径与该倍数相乘以达到改变球半径的目的。</w:t>
+          <w:rFonts w:cs="Arial"/>
+          <w:color w:val="000000"/>
+          <w:sz w:val="21"/>
+          <w:szCs w:val="21"/>
+        </w:rPr>
+      </w:pPr>
+      <w:r>
+        <w:rPr>
+          <w:rFonts w:cs="Arial" w:hint="eastAsia"/>
+          <w:color w:val="000000"/>
+          <w:sz w:val="21"/>
+          <w:szCs w:val="21"/>
+        </w:rPr>
+        <w:t>可以看到在public域当中分别有</w:t>
+      </w:r>
+      <w:r>
+        <w:rPr>
+          <w:rFonts w:cs="Arial" w:hint="eastAsia"/>
+          <w:color w:val="FF0000"/>
+          <w:sz w:val="21"/>
+          <w:szCs w:val="21"/>
+        </w:rPr>
+        <w:t>有参构造函数、拷贝构造函数</w:t>
+      </w:r>
+      <w:r>
+        <w:rPr>
+          <w:rFonts w:cs="Arial" w:hint="eastAsia"/>
+          <w:color w:val="000000"/>
+          <w:sz w:val="21"/>
+          <w:szCs w:val="21"/>
+        </w:rPr>
+        <w:t>。同时还有</w:t>
+      </w:r>
+      <w:r>
+        <w:rPr>
+          <w:rFonts w:cs="Arial" w:hint="eastAsia"/>
+          <w:color w:val="FF0000"/>
+          <w:sz w:val="21"/>
+          <w:szCs w:val="21"/>
+        </w:rPr>
+        <w:t>获取球的表面积的函数</w:t>
+      </w:r>
+      <w:proofErr w:type="spellStart"/>
+      <w:r>
+        <w:rPr>
+          <w:rFonts w:cs="Arial"/>
+          <w:color w:val="FF0000"/>
+          <w:sz w:val="21"/>
+          <w:szCs w:val="21"/>
+        </w:rPr>
+        <w:t>get_Area</w:t>
+      </w:r>
+      <w:proofErr w:type="spellEnd"/>
+      <w:r>
+        <w:rPr>
+          <w:rFonts w:cs="Arial"/>
+          <w:color w:val="FF0000"/>
+          <w:sz w:val="21"/>
+          <w:szCs w:val="21"/>
+        </w:rPr>
+        <w:t>()</w:t>
+      </w:r>
+      <w:r>
+        <w:rPr>
+          <w:rFonts w:cs="Arial" w:hint="eastAsia"/>
+          <w:color w:val="FF0000"/>
+          <w:sz w:val="21"/>
+          <w:szCs w:val="21"/>
+        </w:rPr>
+        <w:t>，以及获取球的体积的函数</w:t>
+      </w:r>
+      <w:proofErr w:type="spellStart"/>
+      <w:r>
+        <w:rPr>
+          <w:rFonts w:cs="Arial" w:hint="eastAsia"/>
+          <w:color w:val="FF0000"/>
+          <w:sz w:val="21"/>
+          <w:szCs w:val="21"/>
+        </w:rPr>
+        <w:t>g</w:t>
+      </w:r>
+      <w:r>
+        <w:rPr>
+          <w:rFonts w:cs="Arial"/>
+          <w:color w:val="FF0000"/>
+          <w:sz w:val="21"/>
+          <w:szCs w:val="21"/>
+        </w:rPr>
+        <w:t>et_Volume</w:t>
+      </w:r>
+      <w:proofErr w:type="spellEnd"/>
+      <w:r>
+        <w:rPr>
+          <w:rFonts w:cs="Arial"/>
+          <w:color w:val="FF0000"/>
+          <w:sz w:val="21"/>
+          <w:szCs w:val="21"/>
+        </w:rPr>
+        <w:t>()</w:t>
+      </w:r>
+      <w:r>
+        <w:rPr>
+          <w:rFonts w:cs="Arial" w:hint="eastAsia"/>
+          <w:color w:val="000000"/>
+          <w:sz w:val="21"/>
+          <w:szCs w:val="21"/>
+        </w:rPr>
+        <w:t>。另外由于题目中还要求将球的半径扩大两倍，因此专门设计了一个</w:t>
+      </w:r>
+      <w:r>
+        <w:rPr>
+          <w:rFonts w:cs="Arial" w:hint="eastAsia"/>
+          <w:color w:val="FF0000"/>
+          <w:sz w:val="21"/>
+          <w:szCs w:val="21"/>
+        </w:rPr>
+        <w:t>修改球半径的函数。参数为要将半径扩大或缩小的倍数，在函数体中用半径与该倍数相乘以达到改变球半径的目的。</w:t>
       </w:r>
     </w:p>
     <w:p>
@@ -1160,26 +1580,95 @@
           <w:sz w:val="21"/>
           <w:szCs w:val="21"/>
         </w:rPr>
-        <w:t>上图为程序的main函数的主体，首先提示用户输入球A的半径，输出球A的表面积和体积。之后利用球A拷贝构造得到球B，再调用B</w:t>
-      </w:r>
-      <w:r>
-        <w:rPr>
-          <w:rFonts w:cs="Arial"/>
-          <w:color w:val="000000"/>
-          <w:sz w:val="21"/>
-          <w:szCs w:val="21"/>
-        </w:rPr>
-        <w:t>.modify_radius(2)</w:t>
-      </w:r>
-      <w:r>
-        <w:rPr>
-          <w:rFonts w:cs="Arial" w:hint="eastAsia"/>
-          <w:color w:val="000000"/>
-          <w:sz w:val="21"/>
-          <w:szCs w:val="21"/>
-        </w:rPr>
-        <w:t>来改变球B的半径为之前的二倍。然后输出球B的表面积和体积。</w:t>
-      </w:r>
+        <w:t>上图为程序的main函数的主体，首先提示用户输入球A的半径，输出球A的表面积和体积。之后利用</w:t>
+      </w:r>
+      <w:r>
+        <w:rPr>
+          <w:rFonts w:cs="Arial" w:hint="eastAsia"/>
+          <w:color w:val="FF0000"/>
+          <w:sz w:val="21"/>
+          <w:szCs w:val="21"/>
+        </w:rPr>
+        <w:t>球A拷贝构造得到球B</w:t>
+      </w:r>
+      <w:r>
+        <w:rPr>
+          <w:rFonts w:cs="Arial" w:hint="eastAsia"/>
+          <w:color w:val="000000"/>
+          <w:sz w:val="21"/>
+          <w:szCs w:val="21"/>
+        </w:rPr>
+        <w:t>，再</w:t>
+      </w:r>
+      <w:r>
+        <w:rPr>
+          <w:rFonts w:cs="Arial" w:hint="eastAsia"/>
+          <w:color w:val="FF0000"/>
+          <w:sz w:val="21"/>
+          <w:szCs w:val="21"/>
+        </w:rPr>
+        <w:t>调用</w:t>
+      </w:r>
+      <w:proofErr w:type="spellStart"/>
+      <w:r>
+        <w:rPr>
+          <w:rFonts w:cs="Arial" w:hint="eastAsia"/>
+          <w:color w:val="FF0000"/>
+          <w:sz w:val="21"/>
+          <w:szCs w:val="21"/>
+        </w:rPr>
+        <w:t>B</w:t>
+      </w:r>
+      <w:r>
+        <w:rPr>
+          <w:rFonts w:cs="Arial"/>
+          <w:color w:val="FF0000"/>
+          <w:sz w:val="21"/>
+          <w:szCs w:val="21"/>
+        </w:rPr>
+        <w:t>.modify_radius</w:t>
+      </w:r>
+      <w:proofErr w:type="spellEnd"/>
+      <w:r>
+        <w:rPr>
+          <w:rFonts w:cs="Arial"/>
+          <w:color w:val="FF0000"/>
+          <w:sz w:val="21"/>
+          <w:szCs w:val="21"/>
+        </w:rPr>
+        <w:t>(2)</w:t>
+      </w:r>
+      <w:r>
+        <w:rPr>
+          <w:rFonts w:cs="Arial" w:hint="eastAsia"/>
+          <w:color w:val="000000"/>
+          <w:sz w:val="21"/>
+          <w:szCs w:val="21"/>
+        </w:rPr>
+        <w:t>来改变球B的半径</w:t>
+      </w:r>
+      <w:proofErr w:type="gramStart"/>
+      <w:r>
+        <w:rPr>
+          <w:rFonts w:cs="Arial" w:hint="eastAsia"/>
+          <w:color w:val="000000"/>
+          <w:sz w:val="21"/>
+          <w:szCs w:val="21"/>
+        </w:rPr>
+        <w:t>为之前</w:t>
+      </w:r>
+      <w:proofErr w:type="gramEnd"/>
+      <w:r>
+        <w:rPr>
+          <w:rFonts w:cs="Arial" w:hint="eastAsia"/>
+          <w:color w:val="000000"/>
+          <w:sz w:val="21"/>
+          <w:szCs w:val="21"/>
+        </w:rPr>
+        <w:t>的二倍。然后输出球B的表面积和体积。</w:t>
+      </w:r>
+      <w:bookmarkStart w:id="0" w:name="_GoBack"/>
+      <w:bookmarkEnd w:id="0"/>
     </w:p>
     <w:p>
       <w:pPr>
@@ -1258,7 +1747,7 @@
         <w:spacing w:before="75" w:beforeAutospacing="0" w:after="75" w:afterAutospacing="0"/>
         <w:ind w:firstLineChars="200" w:firstLine="420"/>
         <w:rPr>
-          <w:rFonts w:cs="Arial" w:hint="eastAsia"/>
+          <w:rFonts w:cs="Arial"/>
           <w:color w:val="000000"/>
           <w:sz w:val="21"/>
           <w:szCs w:val="21"/>
@@ -1289,18 +1778,7 @@
           <w:sz w:val="21"/>
           <w:szCs w:val="21"/>
         </w:rPr>
-        <w:t>的半径，得到球A、球B的表面积和体积。由于B的半径是A的2倍，表面积就是A的4倍，体积就是A的8倍，符合常理</w:t>
-      </w:r>
-      <w:bookmarkStart w:id="0" w:name="_GoBack"/>
-      <w:bookmarkEnd w:id="0"/>
-      <w:r>
-        <w:rPr>
-          <w:rFonts w:cs="Arial" w:hint="eastAsia"/>
-          <w:color w:val="000000"/>
-          <w:sz w:val="21"/>
-          <w:szCs w:val="21"/>
-        </w:rPr>
-        <w:t>。</w:t>
+        <w:t>的半径，得到球A、球B的表面积和体积。由于B的半径是A的2倍，表面积就是A的4倍，体积就是A的8倍，符合常理。</w:t>
       </w:r>
     </w:p>
     <w:sectPr>
@@ -1554,6 +2032,7 @@
     <w:lsdException w:name="HTML Sample" w:semiHidden="1" w:unhideWhenUsed="1"/>
     <w:lsdException w:name="HTML Typewriter" w:semiHidden="1" w:unhideWhenUsed="1"/>
     <w:lsdException w:name="HTML Variable" w:semiHidden="1" w:unhideWhenUsed="1"/>
+    <w:lsdException w:name="Normal Table" w:semiHidden="1" w:unhideWhenUsed="1"/>
     <w:lsdException w:name="annotation subject" w:semiHidden="1" w:unhideWhenUsed="1"/>
     <w:lsdException w:name="No List" w:semiHidden="1" w:unhideWhenUsed="1"/>
     <w:lsdException w:name="Outline List 1" w:semiHidden="1" w:unhideWhenUsed="1"/>
@@ -1599,9 +2078,11 @@
     <w:lsdException w:name="Table Subtle 1" w:semiHidden="1" w:unhideWhenUsed="1"/>
     <w:lsdException w:name="Table Subtle 2" w:semiHidden="1" w:unhideWhenUsed="1"/>
     <w:lsdException w:name="Table Web 1" w:semiHidden="1" w:unhideWhenUsed="1"/>
+    <w:lsdException w:name="Table Web 2" w:semiHidden="1" w:unhideWhenUsed="1"/>
     <w:lsdException w:name="Table Web 3" w:semiHidden="1" w:unhideWhenUsed="1"/>
     <w:lsdException w:name="Balloon Text" w:semiHidden="1" w:unhideWhenUsed="1"/>
     <w:lsdException w:name="Table Grid" w:uiPriority="39"/>
+    <w:lsdException w:name="Table Theme" w:semiHidden="1" w:unhideWhenUsed="1"/>
     <w:lsdException w:name="Placeholder Text" w:semiHidden="1"/>
     <w:lsdException w:name="No Spacing" w:uiPriority="1" w:qFormat="1"/>
     <w:lsdException w:name="Light Shading" w:uiPriority="60"/>

</xml_diff>